<commit_message>
correction bug et suppression image
</commit_message>
<xml_diff>
--- a/app/src/main/assets/modele.docx
+++ b/app/src/main/assets/modele.docx
@@ -416,6 +416,20 @@
     </w:p>
     <w:p>
       <w:pPr>
+        <w:pStyle w:val="Titre2"/>
+        <w:rPr>
+          <w:rFonts w:asciiTheme="minorHAnsi" w:hAnsiTheme="minorHAnsi" w:cstheme="minorHAnsi"/>
+        </w:rPr>
+      </w:pPr>
+      <w:r>
+        <w:rPr>
+          <w:rFonts w:asciiTheme="minorHAnsi" w:hAnsiTheme="minorHAnsi" w:cstheme="minorHAnsi"/>
+        </w:rPr>
+        <w:t>Eléments pris en compte pour le marquage</w:t>
+      </w:r>
+    </w:p>
+    <w:p>
+      <w:pPr>
         <w:tabs>
           <w:tab w:val="left" w:pos="5290"/>
         </w:tabs>
@@ -433,22 +447,37 @@
         </w:rPr>
         <w:tab/>
       </w:r>
+    </w:p>
+    <w:p>
+      <w:pPr>
+        <w:tabs>
+          <w:tab w:val="left" w:pos="5290"/>
+        </w:tabs>
+        <w:rPr>
+          <w:rFonts w:ascii="Calibri" w:hAnsi="Calibri" w:cs="Calibri"/>
+          <w:sz w:val="20"/>
+          <w:szCs w:val="20"/>
+        </w:rPr>
+      </w:pPr>
     </w:p>
     <w:tbl>
       <w:tblPr>
         <w:tblStyle w:val="Grilledutableau"/>
-        <w:tblpPr w:leftFromText="141" w:rightFromText="141" w:vertAnchor="text" w:horzAnchor="page" w:tblpX="6391" w:tblpY="227"/>
-        <w:tblW w:w="3397" w:type="dxa"/>
+        <w:tblW w:w="9025" w:type="dxa"/>
         <w:tblLook w:val="04A0" w:firstRow="1" w:lastRow="0" w:firstColumn="1" w:lastColumn="0" w:noHBand="0" w:noVBand="1"/>
       </w:tblPr>
       <w:tblGrid>
-        <w:gridCol w:w="2263"/>
-        <w:gridCol w:w="1134"/>
+        <w:gridCol w:w="4762"/>
+        <w:gridCol w:w="4263"/>
       </w:tblGrid>
       <w:tr>
-        <w:tc>
-          <w:tcPr>
-            <w:tcW w:w="2263" w:type="dxa"/>
+        <w:trPr>
+          <w:trHeight w:val="679"/>
+        </w:trPr>
+        <w:tc>
+          <w:tcPr>
+            <w:tcW w:w="4762" w:type="dxa"/>
+            <w:vAlign w:val="center"/>
           </w:tcPr>
           <w:p>
             <w:pPr>
@@ -465,17 +494,32 @@
                 <w:sz w:val="20"/>
                 <w:szCs w:val="20"/>
               </w:rPr>
-              <w:t>Techniques prévues</w:t>
-            </w:r>
-          </w:p>
-        </w:tc>
-        <w:tc>
-          <w:tcPr>
-            <w:tcW w:w="1134" w:type="dxa"/>
-          </w:tcPr>
-          <w:p>
-            <w:pPr>
-              <w:jc w:val="center"/>
+              <w:t xml:space="preserve">        </w:t>
+            </w:r>
+            <w:r>
+              <w:rPr>
+                <w:rFonts w:ascii="Calibri" w:hAnsi="Calibri" w:cs="Calibri"/>
+                <w:sz w:val="20"/>
+                <w:szCs w:val="20"/>
+              </w:rPr>
+              <w:t xml:space="preserve">DT/DICT </w:t>
+            </w:r>
+            <w:r>
+              <w:rPr>
+                <w:rFonts w:ascii="Calibri" w:hAnsi="Calibri" w:cs="Calibri"/>
+                <w:sz w:val="20"/>
+                <w:szCs w:val="20"/>
+              </w:rPr>
+              <w:t>disjointes</w:t>
+            </w:r>
+          </w:p>
+        </w:tc>
+        <w:tc>
+          <w:tcPr>
+            <w:tcW w:w="4263" w:type="dxa"/>
+          </w:tcPr>
+          <w:p>
+            <w:pPr>
               <w:rPr>
                 <w:rFonts w:ascii="Calibri" w:hAnsi="Calibri" w:cs="Calibri"/>
                 <w:sz w:val="20"/>
@@ -486,9 +530,12 @@
         </w:tc>
       </w:tr>
       <w:tr>
-        <w:tc>
-          <w:tcPr>
-            <w:tcW w:w="2263" w:type="dxa"/>
+        <w:trPr>
+          <w:trHeight w:val="640"/>
+        </w:trPr>
+        <w:tc>
+          <w:tcPr>
+            <w:tcW w:w="4762" w:type="dxa"/>
             <w:vAlign w:val="center"/>
           </w:tcPr>
           <w:p>
@@ -506,29 +553,33 @@
                 <w:sz w:val="20"/>
                 <w:szCs w:val="20"/>
               </w:rPr>
-              <w:t>Forage à la tarière</w:t>
-            </w:r>
-          </w:p>
-        </w:tc>
-        <w:tc>
-          <w:tcPr>
-            <w:tcW w:w="1134" w:type="dxa"/>
-          </w:tcPr>
-          <w:p>
-            <w:pPr>
-              <w:rPr>
-                <w:rFonts w:ascii="Calibri" w:hAnsi="Calibri" w:cs="Calibri"/>
-                <w:sz w:val="20"/>
-                <w:szCs w:val="20"/>
+              <w:t>Récépissés des DICT</w:t>
+            </w:r>
+          </w:p>
+        </w:tc>
+        <w:tc>
+          <w:tcPr>
+            <w:tcW w:w="4263" w:type="dxa"/>
+          </w:tcPr>
+          <w:p>
+            <w:pPr>
+              <w:rPr>
+                <w:rFonts w:ascii="Calibri" w:hAnsi="Calibri" w:cs="Calibri"/>
+                <w:sz w:val="20"/>
+                <w:szCs w:val="20"/>
+                <w:highlight w:val="magenta"/>
               </w:rPr>
             </w:pPr>
           </w:p>
         </w:tc>
       </w:tr>
       <w:tr>
-        <w:tc>
-          <w:tcPr>
-            <w:tcW w:w="2263" w:type="dxa"/>
+        <w:trPr>
+          <w:trHeight w:val="679"/>
+        </w:trPr>
+        <w:tc>
+          <w:tcPr>
+            <w:tcW w:w="4762" w:type="dxa"/>
             <w:vAlign w:val="center"/>
           </w:tcPr>
           <w:p>
@@ -546,13 +597,13 @@
                 <w:sz w:val="20"/>
                 <w:szCs w:val="20"/>
               </w:rPr>
-              <w:t>Forage dirigé</w:t>
-            </w:r>
-          </w:p>
-        </w:tc>
-        <w:tc>
-          <w:tcPr>
-            <w:tcW w:w="1134" w:type="dxa"/>
+              <w:t>Marquage exploitant</w:t>
+            </w:r>
+          </w:p>
+        </w:tc>
+        <w:tc>
+          <w:tcPr>
+            <w:tcW w:w="4263" w:type="dxa"/>
           </w:tcPr>
           <w:p>
             <w:pPr>
@@ -567,9 +618,12 @@
         </w:tc>
       </w:tr>
       <w:tr>
-        <w:tc>
-          <w:tcPr>
-            <w:tcW w:w="2263" w:type="dxa"/>
+        <w:trPr>
+          <w:trHeight w:val="679"/>
+        </w:trPr>
+        <w:tc>
+          <w:tcPr>
+            <w:tcW w:w="4762" w:type="dxa"/>
             <w:vAlign w:val="center"/>
           </w:tcPr>
           <w:p>
@@ -587,13 +641,13 @@
                 <w:sz w:val="20"/>
                 <w:szCs w:val="20"/>
               </w:rPr>
-              <w:t>Fusée ou Ogive</w:t>
-            </w:r>
-          </w:p>
-        </w:tc>
-        <w:tc>
-          <w:tcPr>
-            <w:tcW w:w="1134" w:type="dxa"/>
+              <w:t>Zone Multi-réseaux</w:t>
+            </w:r>
+          </w:p>
+        </w:tc>
+        <w:tc>
+          <w:tcPr>
+            <w:tcW w:w="4263" w:type="dxa"/>
           </w:tcPr>
           <w:p>
             <w:pPr>
@@ -608,9 +662,12 @@
         </w:tc>
       </w:tr>
       <w:tr>
-        <w:tc>
-          <w:tcPr>
-            <w:tcW w:w="2263" w:type="dxa"/>
+        <w:trPr>
+          <w:trHeight w:val="2044"/>
+        </w:trPr>
+        <w:tc>
+          <w:tcPr>
+            <w:tcW w:w="4762" w:type="dxa"/>
             <w:vAlign w:val="center"/>
           </w:tcPr>
           <w:p>
@@ -628,410 +685,29 @@
                 <w:sz w:val="20"/>
                 <w:szCs w:val="20"/>
               </w:rPr>
-              <w:t>Brise-Roche</w:t>
-            </w:r>
-          </w:p>
-        </w:tc>
-        <w:tc>
-          <w:tcPr>
-            <w:tcW w:w="1134" w:type="dxa"/>
-          </w:tcPr>
-          <w:p>
-            <w:pPr>
-              <w:rPr>
-                <w:rFonts w:ascii="Calibri" w:hAnsi="Calibri" w:cs="Calibri"/>
-                <w:sz w:val="20"/>
-                <w:szCs w:val="20"/>
-                <w:highlight w:val="magenta"/>
-              </w:rPr>
-            </w:pPr>
-          </w:p>
-        </w:tc>
-      </w:tr>
-      <w:tr>
-        <w:tc>
-          <w:tcPr>
-            <w:tcW w:w="2263" w:type="dxa"/>
-            <w:vAlign w:val="center"/>
-          </w:tcPr>
-          <w:p>
-            <w:pPr>
-              <w:jc w:val="center"/>
-              <w:rPr>
-                <w:rFonts w:ascii="Calibri" w:hAnsi="Calibri" w:cs="Calibri"/>
-                <w:sz w:val="20"/>
-                <w:szCs w:val="20"/>
-              </w:rPr>
-            </w:pPr>
-            <w:r>
-              <w:rPr>
-                <w:rFonts w:ascii="Calibri" w:hAnsi="Calibri" w:cs="Calibri"/>
-                <w:sz w:val="20"/>
-                <w:szCs w:val="20"/>
-              </w:rPr>
-              <w:t>Engin Élévateur</w:t>
-            </w:r>
-          </w:p>
-        </w:tc>
-        <w:tc>
-          <w:tcPr>
-            <w:tcW w:w="1134" w:type="dxa"/>
-          </w:tcPr>
-          <w:p>
-            <w:pPr>
-              <w:rPr>
-                <w:rFonts w:ascii="Calibri" w:hAnsi="Calibri" w:cs="Calibri"/>
-                <w:sz w:val="20"/>
-                <w:szCs w:val="20"/>
-                <w:highlight w:val="magenta"/>
-              </w:rPr>
-            </w:pPr>
-          </w:p>
-        </w:tc>
-      </w:tr>
-      <w:tr>
-        <w:tc>
-          <w:tcPr>
-            <w:tcW w:w="2263" w:type="dxa"/>
-            <w:vAlign w:val="center"/>
-          </w:tcPr>
-          <w:p>
-            <w:pPr>
-              <w:jc w:val="center"/>
-              <w:rPr>
-                <w:rFonts w:ascii="Calibri" w:hAnsi="Calibri" w:cs="Calibri"/>
-                <w:sz w:val="20"/>
-                <w:szCs w:val="20"/>
-              </w:rPr>
-            </w:pPr>
-            <w:r>
-              <w:rPr>
-                <w:rFonts w:ascii="Calibri" w:hAnsi="Calibri" w:cs="Calibri"/>
-                <w:sz w:val="20"/>
-                <w:szCs w:val="20"/>
-              </w:rPr>
-              <w:t>Engin Vibrant</w:t>
-            </w:r>
-          </w:p>
-        </w:tc>
-        <w:tc>
-          <w:tcPr>
-            <w:tcW w:w="1134" w:type="dxa"/>
-          </w:tcPr>
-          <w:p>
-            <w:pPr>
-              <w:rPr>
-                <w:rFonts w:ascii="Calibri" w:hAnsi="Calibri" w:cs="Calibri"/>
-                <w:sz w:val="20"/>
-                <w:szCs w:val="20"/>
-                <w:highlight w:val="magenta"/>
-              </w:rPr>
-            </w:pPr>
-          </w:p>
-        </w:tc>
-      </w:tr>
-      <w:tr>
-        <w:tc>
-          <w:tcPr>
-            <w:tcW w:w="2263" w:type="dxa"/>
-            <w:vAlign w:val="center"/>
-          </w:tcPr>
-          <w:p>
-            <w:pPr>
-              <w:jc w:val="center"/>
-              <w:rPr>
-                <w:rFonts w:ascii="Calibri" w:hAnsi="Calibri" w:cs="Calibri"/>
-                <w:sz w:val="20"/>
-                <w:szCs w:val="20"/>
-              </w:rPr>
-            </w:pPr>
-            <w:r>
-              <w:rPr>
-                <w:rFonts w:ascii="Calibri" w:hAnsi="Calibri" w:cs="Calibri"/>
-                <w:sz w:val="20"/>
-                <w:szCs w:val="20"/>
-              </w:rPr>
-              <w:t>Grue</w:t>
-            </w:r>
-          </w:p>
-        </w:tc>
-        <w:tc>
-          <w:tcPr>
-            <w:tcW w:w="1134" w:type="dxa"/>
-          </w:tcPr>
-          <w:p>
-            <w:pPr>
-              <w:rPr>
-                <w:rFonts w:ascii="Calibri" w:hAnsi="Calibri" w:cs="Calibri"/>
-                <w:sz w:val="20"/>
-                <w:szCs w:val="20"/>
-                <w:highlight w:val="magenta"/>
-              </w:rPr>
-            </w:pPr>
-          </w:p>
-        </w:tc>
-      </w:tr>
-      <w:tr>
-        <w:tc>
-          <w:tcPr>
-            <w:tcW w:w="2263" w:type="dxa"/>
-            <w:vAlign w:val="center"/>
-          </w:tcPr>
-          <w:p>
-            <w:pPr>
-              <w:jc w:val="center"/>
-              <w:rPr>
-                <w:rFonts w:ascii="Calibri" w:hAnsi="Calibri" w:cs="Calibri"/>
-                <w:sz w:val="20"/>
-                <w:szCs w:val="20"/>
-              </w:rPr>
-            </w:pPr>
-            <w:r>
-              <w:rPr>
-                <w:rFonts w:ascii="Calibri" w:hAnsi="Calibri" w:cs="Calibri"/>
-                <w:sz w:val="20"/>
-                <w:szCs w:val="20"/>
-              </w:rPr>
-              <w:t>Manuel ou Manutention d’objet ou de matériel</w:t>
-            </w:r>
-          </w:p>
-        </w:tc>
-        <w:tc>
-          <w:tcPr>
-            <w:tcW w:w="1134" w:type="dxa"/>
-          </w:tcPr>
-          <w:p>
-            <w:pPr>
-              <w:rPr>
-                <w:rFonts w:ascii="Calibri" w:hAnsi="Calibri" w:cs="Calibri"/>
-                <w:sz w:val="20"/>
-                <w:szCs w:val="20"/>
-                <w:highlight w:val="magenta"/>
-              </w:rPr>
-            </w:pPr>
-          </w:p>
-        </w:tc>
-      </w:tr>
-      <w:tr>
-        <w:tc>
-          <w:tcPr>
-            <w:tcW w:w="2263" w:type="dxa"/>
-            <w:vAlign w:val="center"/>
-          </w:tcPr>
-          <w:p>
-            <w:pPr>
-              <w:jc w:val="center"/>
-              <w:rPr>
-                <w:rFonts w:ascii="Calibri" w:hAnsi="Calibri" w:cs="Calibri"/>
-                <w:sz w:val="20"/>
-                <w:szCs w:val="20"/>
-              </w:rPr>
-            </w:pPr>
-            <w:r>
-              <w:rPr>
-                <w:rFonts w:ascii="Calibri" w:hAnsi="Calibri" w:cs="Calibri"/>
-                <w:sz w:val="20"/>
-                <w:szCs w:val="20"/>
-              </w:rPr>
-              <w:t xml:space="preserve">Pelles mécaniques ou </w:t>
-            </w:r>
-            <w:proofErr w:type="spellStart"/>
-            <w:r>
-              <w:rPr>
-                <w:rFonts w:ascii="Calibri" w:hAnsi="Calibri" w:cs="Calibri"/>
-                <w:sz w:val="20"/>
-                <w:szCs w:val="20"/>
-              </w:rPr>
-              <w:t>Mini-pelles</w:t>
-            </w:r>
-            <w:proofErr w:type="spellEnd"/>
-          </w:p>
-        </w:tc>
-        <w:tc>
-          <w:tcPr>
-            <w:tcW w:w="1134" w:type="dxa"/>
-          </w:tcPr>
-          <w:p>
-            <w:pPr>
-              <w:rPr>
-                <w:rFonts w:ascii="Calibri" w:hAnsi="Calibri" w:cs="Calibri"/>
-                <w:sz w:val="20"/>
-                <w:szCs w:val="20"/>
-                <w:highlight w:val="magenta"/>
-              </w:rPr>
-            </w:pPr>
-          </w:p>
-        </w:tc>
-      </w:tr>
-      <w:tr>
-        <w:tc>
-          <w:tcPr>
-            <w:tcW w:w="2263" w:type="dxa"/>
-            <w:vAlign w:val="center"/>
-          </w:tcPr>
-          <w:p>
-            <w:pPr>
-              <w:jc w:val="center"/>
-              <w:rPr>
-                <w:rFonts w:ascii="Calibri" w:hAnsi="Calibri" w:cs="Calibri"/>
-                <w:sz w:val="20"/>
-                <w:szCs w:val="20"/>
-              </w:rPr>
-            </w:pPr>
-            <w:r>
-              <w:rPr>
-                <w:rFonts w:ascii="Calibri" w:hAnsi="Calibri" w:cs="Calibri"/>
-                <w:sz w:val="20"/>
-                <w:szCs w:val="20"/>
-              </w:rPr>
-              <w:t>Trancheuse</w:t>
-            </w:r>
-          </w:p>
-        </w:tc>
-        <w:tc>
-          <w:tcPr>
-            <w:tcW w:w="1134" w:type="dxa"/>
-          </w:tcPr>
-          <w:p>
-            <w:pPr>
-              <w:rPr>
-                <w:rFonts w:ascii="Calibri" w:hAnsi="Calibri" w:cs="Calibri"/>
-                <w:sz w:val="20"/>
-                <w:szCs w:val="20"/>
-                <w:highlight w:val="magenta"/>
-              </w:rPr>
-            </w:pPr>
-          </w:p>
-        </w:tc>
-      </w:tr>
-      <w:tr>
-        <w:tc>
-          <w:tcPr>
-            <w:tcW w:w="2263" w:type="dxa"/>
-            <w:vAlign w:val="center"/>
-          </w:tcPr>
-          <w:p>
-            <w:pPr>
-              <w:jc w:val="center"/>
-              <w:rPr>
-                <w:rFonts w:ascii="Calibri" w:hAnsi="Calibri" w:cs="Calibri"/>
-                <w:sz w:val="20"/>
-                <w:szCs w:val="20"/>
-              </w:rPr>
-            </w:pPr>
-            <w:r>
-              <w:rPr>
-                <w:rFonts w:ascii="Calibri" w:hAnsi="Calibri" w:cs="Calibri"/>
-                <w:sz w:val="20"/>
-                <w:szCs w:val="20"/>
-              </w:rPr>
-              <w:t>Raboteuse, recycleuse stabilisatrice</w:t>
-            </w:r>
-          </w:p>
-        </w:tc>
-        <w:tc>
-          <w:tcPr>
-            <w:tcW w:w="1134" w:type="dxa"/>
-          </w:tcPr>
-          <w:p>
-            <w:pPr>
-              <w:rPr>
-                <w:rFonts w:ascii="Calibri" w:hAnsi="Calibri" w:cs="Calibri"/>
-                <w:sz w:val="20"/>
-                <w:szCs w:val="20"/>
-                <w:highlight w:val="magenta"/>
-              </w:rPr>
-            </w:pPr>
-          </w:p>
-        </w:tc>
-      </w:tr>
-      <w:tr>
-        <w:tc>
-          <w:tcPr>
-            <w:tcW w:w="2263" w:type="dxa"/>
-            <w:vAlign w:val="center"/>
-          </w:tcPr>
-          <w:p>
-            <w:pPr>
-              <w:jc w:val="center"/>
-              <w:rPr>
-                <w:rFonts w:ascii="Calibri" w:hAnsi="Calibri" w:cs="Calibri"/>
-                <w:sz w:val="20"/>
-                <w:szCs w:val="20"/>
-              </w:rPr>
-            </w:pPr>
-            <w:r>
-              <w:rPr>
-                <w:rFonts w:ascii="Calibri" w:hAnsi="Calibri" w:cs="Calibri"/>
-                <w:sz w:val="20"/>
-                <w:szCs w:val="20"/>
-              </w:rPr>
-              <w:t>Technique douce (camion aspirateur)</w:t>
-            </w:r>
-          </w:p>
-        </w:tc>
-        <w:tc>
-          <w:tcPr>
-            <w:tcW w:w="1134" w:type="dxa"/>
-          </w:tcPr>
-          <w:p>
-            <w:pPr>
-              <w:rPr>
-                <w:rFonts w:ascii="Calibri" w:hAnsi="Calibri" w:cs="Calibri"/>
-                <w:sz w:val="20"/>
-                <w:szCs w:val="20"/>
-                <w:highlight w:val="magenta"/>
-              </w:rPr>
-            </w:pPr>
-          </w:p>
-        </w:tc>
-      </w:tr>
-      <w:tr>
-        <w:tc>
-          <w:tcPr>
-            <w:tcW w:w="2263" w:type="dxa"/>
-            <w:vAlign w:val="center"/>
-          </w:tcPr>
-          <w:p>
-            <w:pPr>
-              <w:jc w:val="center"/>
-              <w:rPr>
-                <w:rFonts w:ascii="Calibri" w:hAnsi="Calibri" w:cs="Calibri"/>
-                <w:sz w:val="20"/>
-                <w:szCs w:val="20"/>
-              </w:rPr>
-            </w:pPr>
-            <w:r>
-              <w:rPr>
-                <w:rFonts w:ascii="Calibri" w:hAnsi="Calibri" w:cs="Calibri"/>
-                <w:sz w:val="20"/>
-                <w:szCs w:val="20"/>
-              </w:rPr>
-              <w:t>Autres engins de chantier :</w:t>
-            </w:r>
-          </w:p>
-          <w:p>
-            <w:pPr>
-              <w:rPr>
-                <w:rFonts w:ascii="Calibri" w:hAnsi="Calibri" w:cs="Calibri"/>
-                <w:sz w:val="20"/>
-                <w:szCs w:val="20"/>
-              </w:rPr>
-            </w:pPr>
-          </w:p>
-          <w:p>
-            <w:pPr>
-              <w:rPr>
-                <w:rFonts w:ascii="Calibri" w:hAnsi="Calibri" w:cs="Calibri"/>
-                <w:sz w:val="20"/>
-                <w:szCs w:val="20"/>
-              </w:rPr>
-            </w:pPr>
-          </w:p>
-        </w:tc>
-        <w:tc>
-          <w:tcPr>
-            <w:tcW w:w="1134" w:type="dxa"/>
+              <w:t xml:space="preserve">Instructions </w:t>
+            </w:r>
+            <w:r>
+              <w:rPr>
+                <w:rFonts w:ascii="Calibri" w:hAnsi="Calibri" w:cs="Calibri"/>
+                <w:sz w:val="20"/>
+                <w:szCs w:val="20"/>
+              </w:rPr>
+              <w:t>SIEML</w:t>
+            </w:r>
+            <w:r>
+              <w:rPr>
+                <w:rFonts w:ascii="Calibri" w:hAnsi="Calibri" w:cs="Calibri"/>
+                <w:sz w:val="20"/>
+                <w:szCs w:val="20"/>
+              </w:rPr>
+              <w:t xml:space="preserve"> (y compris plan des travaux)</w:t>
+            </w:r>
+          </w:p>
+        </w:tc>
+        <w:tc>
+          <w:tcPr>
+            <w:tcW w:w="4263" w:type="dxa"/>
           </w:tcPr>
           <w:p>
             <w:pPr>
@@ -1048,31 +724,80 @@
     </w:tbl>
     <w:p>
       <w:pPr>
-        <w:tabs>
-          <w:tab w:val="left" w:pos="5290"/>
-        </w:tabs>
-        <w:rPr>
-          <w:rFonts w:ascii="Calibri" w:hAnsi="Calibri" w:cs="Calibri"/>
-          <w:sz w:val="20"/>
-          <w:szCs w:val="20"/>
-        </w:rPr>
-      </w:pPr>
+        <w:rPr>
+          <w:rFonts w:ascii="Calibri" w:hAnsi="Calibri" w:cs="Calibri"/>
+          <w:sz w:val="20"/>
+          <w:szCs w:val="20"/>
+        </w:rPr>
+      </w:pPr>
+      <w:r>
+        <w:rPr>
+          <w:rFonts w:ascii="Calibri" w:hAnsi="Calibri" w:cs="Calibri"/>
+          <w:sz w:val="20"/>
+          <w:szCs w:val="20"/>
+        </w:rPr>
+        <w:br w:type="page"/>
+      </w:r>
+    </w:p>
+    <w:p>
+      <w:pPr>
+        <w:pStyle w:val="Titre2"/>
+        <w:rPr>
+          <w:rFonts w:asciiTheme="minorHAnsi" w:hAnsiTheme="minorHAnsi" w:cstheme="minorHAnsi"/>
+        </w:rPr>
+      </w:pPr>
+    </w:p>
+    <w:p>
+      <w:pPr>
+        <w:pStyle w:val="Titre2"/>
+        <w:rPr>
+          <w:rFonts w:asciiTheme="minorHAnsi" w:hAnsiTheme="minorHAnsi" w:cstheme="minorHAnsi"/>
+        </w:rPr>
+      </w:pPr>
+      <w:r>
+        <w:rPr>
+          <w:rFonts w:asciiTheme="minorHAnsi" w:hAnsiTheme="minorHAnsi" w:cstheme="minorHAnsi"/>
+        </w:rPr>
+        <w:t>Techniques</w:t>
+      </w:r>
+      <w:r>
+        <w:rPr>
+          <w:rFonts w:asciiTheme="minorHAnsi" w:hAnsiTheme="minorHAnsi" w:cstheme="minorHAnsi"/>
+        </w:rPr>
+        <w:t xml:space="preserve"> </w:t>
+      </w:r>
+      <w:r>
+        <w:rPr>
+          <w:rFonts w:asciiTheme="minorHAnsi" w:hAnsiTheme="minorHAnsi" w:cstheme="minorHAnsi"/>
+        </w:rPr>
+        <w:t>utilisées</w:t>
+      </w:r>
+      <w:r>
+        <w:rPr>
+          <w:rFonts w:asciiTheme="minorHAnsi" w:hAnsiTheme="minorHAnsi" w:cstheme="minorHAnsi"/>
+        </w:rPr>
+        <w:t xml:space="preserve"> </w:t>
+      </w:r>
     </w:p>
     <w:tbl>
       <w:tblPr>
         <w:tblStyle w:val="Grilledutableau"/>
-        <w:tblW w:w="3964" w:type="dxa"/>
+        <w:tblpPr w:leftFromText="141" w:rightFromText="141" w:vertAnchor="text" w:horzAnchor="margin" w:tblpY="137"/>
+        <w:tblW w:w="9253" w:type="dxa"/>
         <w:tblLook w:val="04A0" w:firstRow="1" w:lastRow="0" w:firstColumn="1" w:lastColumn="0" w:noHBand="0" w:noVBand="1"/>
       </w:tblPr>
       <w:tblGrid>
-        <w:gridCol w:w="2263"/>
-        <w:gridCol w:w="1701"/>
+        <w:gridCol w:w="6167"/>
+        <w:gridCol w:w="3086"/>
       </w:tblGrid>
       <w:tr>
-        <w:tc>
-          <w:tcPr>
-            <w:tcW w:w="3964" w:type="dxa"/>
-            <w:gridSpan w:val="2"/>
+        <w:trPr>
+          <w:trHeight w:val="563"/>
+        </w:trPr>
+        <w:tc>
+          <w:tcPr>
+            <w:tcW w:w="6167" w:type="dxa"/>
+            <w:vAlign w:val="center"/>
           </w:tcPr>
           <w:p>
             <w:pPr>
@@ -1089,15 +814,32 @@
                 <w:sz w:val="20"/>
                 <w:szCs w:val="20"/>
               </w:rPr>
-              <w:t>Eléments pris en compte pour le marquage</w:t>
-            </w:r>
+              <w:t>Forage à la tarière</w:t>
+            </w:r>
+          </w:p>
+        </w:tc>
+        <w:tc>
+          <w:tcPr>
+            <w:tcW w:w="3086" w:type="dxa"/>
+          </w:tcPr>
+          <w:p>
+            <w:pPr>
+              <w:rPr>
+                <w:rFonts w:ascii="Calibri" w:hAnsi="Calibri" w:cs="Calibri"/>
+                <w:sz w:val="20"/>
+                <w:szCs w:val="20"/>
+              </w:rPr>
+            </w:pPr>
           </w:p>
         </w:tc>
       </w:tr>
       <w:tr>
-        <w:tc>
-          <w:tcPr>
-            <w:tcW w:w="2263" w:type="dxa"/>
+        <w:trPr>
+          <w:trHeight w:val="530"/>
+        </w:trPr>
+        <w:tc>
+          <w:tcPr>
+            <w:tcW w:w="6167" w:type="dxa"/>
             <w:vAlign w:val="center"/>
           </w:tcPr>
           <w:p>
@@ -1115,45 +857,33 @@
                 <w:sz w:val="20"/>
                 <w:szCs w:val="20"/>
               </w:rPr>
-              <w:t xml:space="preserve">        </w:t>
-            </w:r>
-            <w:r>
-              <w:rPr>
-                <w:rFonts w:ascii="Calibri" w:hAnsi="Calibri" w:cs="Calibri"/>
-                <w:sz w:val="20"/>
-                <w:szCs w:val="20"/>
-              </w:rPr>
-              <w:t xml:space="preserve">DT/DICT </w:t>
-            </w:r>
-            <w:r>
-              <w:rPr>
-                <w:rFonts w:ascii="Calibri" w:hAnsi="Calibri" w:cs="Calibri"/>
-                <w:sz w:val="20"/>
-                <w:szCs w:val="20"/>
-              </w:rPr>
-              <w:t>disjointes</w:t>
-            </w:r>
-          </w:p>
-        </w:tc>
-        <w:tc>
-          <w:tcPr>
-            <w:tcW w:w="1701" w:type="dxa"/>
-          </w:tcPr>
-          <w:p>
-            <w:pPr>
-              <w:rPr>
-                <w:rFonts w:ascii="Calibri" w:hAnsi="Calibri" w:cs="Calibri"/>
-                <w:sz w:val="20"/>
-                <w:szCs w:val="20"/>
+              <w:t>Forage dirigé</w:t>
+            </w:r>
+          </w:p>
+        </w:tc>
+        <w:tc>
+          <w:tcPr>
+            <w:tcW w:w="3086" w:type="dxa"/>
+          </w:tcPr>
+          <w:p>
+            <w:pPr>
+              <w:rPr>
+                <w:rFonts w:ascii="Calibri" w:hAnsi="Calibri" w:cs="Calibri"/>
+                <w:sz w:val="20"/>
+                <w:szCs w:val="20"/>
+                <w:highlight w:val="magenta"/>
               </w:rPr>
             </w:pPr>
           </w:p>
         </w:tc>
       </w:tr>
       <w:tr>
-        <w:tc>
-          <w:tcPr>
-            <w:tcW w:w="2263" w:type="dxa"/>
+        <w:trPr>
+          <w:trHeight w:val="563"/>
+        </w:trPr>
+        <w:tc>
+          <w:tcPr>
+            <w:tcW w:w="6167" w:type="dxa"/>
             <w:vAlign w:val="center"/>
           </w:tcPr>
           <w:p>
@@ -1171,13 +901,13 @@
                 <w:sz w:val="20"/>
                 <w:szCs w:val="20"/>
               </w:rPr>
-              <w:t>Récépissés des DICT</w:t>
-            </w:r>
-          </w:p>
-        </w:tc>
-        <w:tc>
-          <w:tcPr>
-            <w:tcW w:w="1701" w:type="dxa"/>
+              <w:t>Fusée ou Ogive</w:t>
+            </w:r>
+          </w:p>
+        </w:tc>
+        <w:tc>
+          <w:tcPr>
+            <w:tcW w:w="3086" w:type="dxa"/>
           </w:tcPr>
           <w:p>
             <w:pPr>
@@ -1192,9 +922,12 @@
         </w:tc>
       </w:tr>
       <w:tr>
-        <w:tc>
-          <w:tcPr>
-            <w:tcW w:w="2263" w:type="dxa"/>
+        <w:trPr>
+          <w:trHeight w:val="563"/>
+        </w:trPr>
+        <w:tc>
+          <w:tcPr>
+            <w:tcW w:w="6167" w:type="dxa"/>
             <w:vAlign w:val="center"/>
           </w:tcPr>
           <w:p>
@@ -1212,13 +945,13 @@
                 <w:sz w:val="20"/>
                 <w:szCs w:val="20"/>
               </w:rPr>
-              <w:t>Marquage exploitant</w:t>
-            </w:r>
-          </w:p>
-        </w:tc>
-        <w:tc>
-          <w:tcPr>
-            <w:tcW w:w="1701" w:type="dxa"/>
+              <w:t>Brise-Roche</w:t>
+            </w:r>
+          </w:p>
+        </w:tc>
+        <w:tc>
+          <w:tcPr>
+            <w:tcW w:w="3086" w:type="dxa"/>
           </w:tcPr>
           <w:p>
             <w:pPr>
@@ -1233,9 +966,12 @@
         </w:tc>
       </w:tr>
       <w:tr>
-        <w:tc>
-          <w:tcPr>
-            <w:tcW w:w="2263" w:type="dxa"/>
+        <w:trPr>
+          <w:trHeight w:val="563"/>
+        </w:trPr>
+        <w:tc>
+          <w:tcPr>
+            <w:tcW w:w="6167" w:type="dxa"/>
             <w:vAlign w:val="center"/>
           </w:tcPr>
           <w:p>
@@ -1253,13 +989,13 @@
                 <w:sz w:val="20"/>
                 <w:szCs w:val="20"/>
               </w:rPr>
-              <w:t>Zone Multi-réseaux</w:t>
-            </w:r>
-          </w:p>
-        </w:tc>
-        <w:tc>
-          <w:tcPr>
-            <w:tcW w:w="1701" w:type="dxa"/>
+              <w:t>Engin Élévateur</w:t>
+            </w:r>
+          </w:p>
+        </w:tc>
+        <w:tc>
+          <w:tcPr>
+            <w:tcW w:w="3086" w:type="dxa"/>
           </w:tcPr>
           <w:p>
             <w:pPr>
@@ -1274,9 +1010,12 @@
         </w:tc>
       </w:tr>
       <w:tr>
-        <w:tc>
-          <w:tcPr>
-            <w:tcW w:w="2263" w:type="dxa"/>
+        <w:trPr>
+          <w:trHeight w:val="563"/>
+        </w:trPr>
+        <w:tc>
+          <w:tcPr>
+            <w:tcW w:w="6167" w:type="dxa"/>
             <w:vAlign w:val="center"/>
           </w:tcPr>
           <w:p>
@@ -1294,29 +1033,331 @@
                 <w:sz w:val="20"/>
                 <w:szCs w:val="20"/>
               </w:rPr>
-              <w:t xml:space="preserve">Instructions </w:t>
-            </w:r>
-            <w:r>
-              <w:rPr>
-                <w:rFonts w:ascii="Calibri" w:hAnsi="Calibri" w:cs="Calibri"/>
-                <w:sz w:val="20"/>
-                <w:szCs w:val="20"/>
-              </w:rPr>
-              <w:t>SIEML</w:t>
-            </w:r>
-            <w:r>
-              <w:rPr>
-                <w:rFonts w:ascii="Calibri" w:hAnsi="Calibri" w:cs="Calibri"/>
-                <w:sz w:val="20"/>
-                <w:szCs w:val="20"/>
-              </w:rPr>
-              <w:t xml:space="preserve"> (y compris plan des travaux)</w:t>
-            </w:r>
-          </w:p>
-        </w:tc>
-        <w:tc>
-          <w:tcPr>
-            <w:tcW w:w="1701" w:type="dxa"/>
+              <w:t>Engin Vibrant</w:t>
+            </w:r>
+          </w:p>
+        </w:tc>
+        <w:tc>
+          <w:tcPr>
+            <w:tcW w:w="3086" w:type="dxa"/>
+          </w:tcPr>
+          <w:p>
+            <w:pPr>
+              <w:rPr>
+                <w:rFonts w:ascii="Calibri" w:hAnsi="Calibri" w:cs="Calibri"/>
+                <w:sz w:val="20"/>
+                <w:szCs w:val="20"/>
+                <w:highlight w:val="magenta"/>
+              </w:rPr>
+            </w:pPr>
+          </w:p>
+        </w:tc>
+      </w:tr>
+      <w:tr>
+        <w:trPr>
+          <w:trHeight w:val="563"/>
+        </w:trPr>
+        <w:tc>
+          <w:tcPr>
+            <w:tcW w:w="6167" w:type="dxa"/>
+            <w:vAlign w:val="center"/>
+          </w:tcPr>
+          <w:p>
+            <w:pPr>
+              <w:jc w:val="center"/>
+              <w:rPr>
+                <w:rFonts w:ascii="Calibri" w:hAnsi="Calibri" w:cs="Calibri"/>
+                <w:sz w:val="20"/>
+                <w:szCs w:val="20"/>
+              </w:rPr>
+            </w:pPr>
+            <w:r>
+              <w:rPr>
+                <w:rFonts w:ascii="Calibri" w:hAnsi="Calibri" w:cs="Calibri"/>
+                <w:sz w:val="20"/>
+                <w:szCs w:val="20"/>
+              </w:rPr>
+              <w:t>Grue</w:t>
+            </w:r>
+          </w:p>
+        </w:tc>
+        <w:tc>
+          <w:tcPr>
+            <w:tcW w:w="3086" w:type="dxa"/>
+          </w:tcPr>
+          <w:p>
+            <w:pPr>
+              <w:rPr>
+                <w:rFonts w:ascii="Calibri" w:hAnsi="Calibri" w:cs="Calibri"/>
+                <w:sz w:val="20"/>
+                <w:szCs w:val="20"/>
+                <w:highlight w:val="magenta"/>
+              </w:rPr>
+            </w:pPr>
+          </w:p>
+        </w:tc>
+      </w:tr>
+      <w:tr>
+        <w:trPr>
+          <w:trHeight w:val="1138"/>
+        </w:trPr>
+        <w:tc>
+          <w:tcPr>
+            <w:tcW w:w="6167" w:type="dxa"/>
+            <w:vAlign w:val="center"/>
+          </w:tcPr>
+          <w:p>
+            <w:pPr>
+              <w:jc w:val="center"/>
+              <w:rPr>
+                <w:rFonts w:ascii="Calibri" w:hAnsi="Calibri" w:cs="Calibri"/>
+                <w:sz w:val="20"/>
+                <w:szCs w:val="20"/>
+              </w:rPr>
+            </w:pPr>
+            <w:r>
+              <w:rPr>
+                <w:rFonts w:ascii="Calibri" w:hAnsi="Calibri" w:cs="Calibri"/>
+                <w:sz w:val="20"/>
+                <w:szCs w:val="20"/>
+              </w:rPr>
+              <w:t>Manuel ou Manutention d’objet ou de matériel</w:t>
+            </w:r>
+          </w:p>
+        </w:tc>
+        <w:tc>
+          <w:tcPr>
+            <w:tcW w:w="3086" w:type="dxa"/>
+          </w:tcPr>
+          <w:p>
+            <w:pPr>
+              <w:rPr>
+                <w:rFonts w:ascii="Calibri" w:hAnsi="Calibri" w:cs="Calibri"/>
+                <w:sz w:val="20"/>
+                <w:szCs w:val="20"/>
+                <w:highlight w:val="magenta"/>
+              </w:rPr>
+            </w:pPr>
+          </w:p>
+        </w:tc>
+      </w:tr>
+      <w:tr>
+        <w:trPr>
+          <w:trHeight w:val="678"/>
+        </w:trPr>
+        <w:tc>
+          <w:tcPr>
+            <w:tcW w:w="6167" w:type="dxa"/>
+            <w:vAlign w:val="center"/>
+          </w:tcPr>
+          <w:p>
+            <w:pPr>
+              <w:jc w:val="center"/>
+              <w:rPr>
+                <w:rFonts w:ascii="Calibri" w:hAnsi="Calibri" w:cs="Calibri"/>
+                <w:sz w:val="20"/>
+                <w:szCs w:val="20"/>
+              </w:rPr>
+            </w:pPr>
+            <w:r>
+              <w:rPr>
+                <w:rFonts w:ascii="Calibri" w:hAnsi="Calibri" w:cs="Calibri"/>
+                <w:sz w:val="20"/>
+                <w:szCs w:val="20"/>
+              </w:rPr>
+              <w:t xml:space="preserve">Pelles mécaniques ou </w:t>
+            </w:r>
+            <w:proofErr w:type="spellStart"/>
+            <w:r>
+              <w:rPr>
+                <w:rFonts w:ascii="Calibri" w:hAnsi="Calibri" w:cs="Calibri"/>
+                <w:sz w:val="20"/>
+                <w:szCs w:val="20"/>
+              </w:rPr>
+              <w:t>Mini-pelles</w:t>
+            </w:r>
+            <w:proofErr w:type="spellEnd"/>
+          </w:p>
+        </w:tc>
+        <w:tc>
+          <w:tcPr>
+            <w:tcW w:w="3086" w:type="dxa"/>
+          </w:tcPr>
+          <w:p>
+            <w:pPr>
+              <w:rPr>
+                <w:rFonts w:ascii="Calibri" w:hAnsi="Calibri" w:cs="Calibri"/>
+                <w:sz w:val="20"/>
+                <w:szCs w:val="20"/>
+                <w:highlight w:val="magenta"/>
+              </w:rPr>
+            </w:pPr>
+          </w:p>
+        </w:tc>
+      </w:tr>
+      <w:tr>
+        <w:trPr>
+          <w:trHeight w:val="563"/>
+        </w:trPr>
+        <w:tc>
+          <w:tcPr>
+            <w:tcW w:w="6167" w:type="dxa"/>
+            <w:vAlign w:val="center"/>
+          </w:tcPr>
+          <w:p>
+            <w:pPr>
+              <w:jc w:val="center"/>
+              <w:rPr>
+                <w:rFonts w:ascii="Calibri" w:hAnsi="Calibri" w:cs="Calibri"/>
+                <w:sz w:val="20"/>
+                <w:szCs w:val="20"/>
+              </w:rPr>
+            </w:pPr>
+            <w:r>
+              <w:rPr>
+                <w:rFonts w:ascii="Calibri" w:hAnsi="Calibri" w:cs="Calibri"/>
+                <w:sz w:val="20"/>
+                <w:szCs w:val="20"/>
+              </w:rPr>
+              <w:t>Trancheuse</w:t>
+            </w:r>
+          </w:p>
+        </w:tc>
+        <w:tc>
+          <w:tcPr>
+            <w:tcW w:w="3086" w:type="dxa"/>
+          </w:tcPr>
+          <w:p>
+            <w:pPr>
+              <w:rPr>
+                <w:rFonts w:ascii="Calibri" w:hAnsi="Calibri" w:cs="Calibri"/>
+                <w:sz w:val="20"/>
+                <w:szCs w:val="20"/>
+                <w:highlight w:val="magenta"/>
+              </w:rPr>
+            </w:pPr>
+          </w:p>
+        </w:tc>
+      </w:tr>
+      <w:tr>
+        <w:trPr>
+          <w:trHeight w:val="942"/>
+        </w:trPr>
+        <w:tc>
+          <w:tcPr>
+            <w:tcW w:w="6167" w:type="dxa"/>
+            <w:vAlign w:val="center"/>
+          </w:tcPr>
+          <w:p>
+            <w:pPr>
+              <w:jc w:val="center"/>
+              <w:rPr>
+                <w:rFonts w:ascii="Calibri" w:hAnsi="Calibri" w:cs="Calibri"/>
+                <w:sz w:val="20"/>
+                <w:szCs w:val="20"/>
+              </w:rPr>
+            </w:pPr>
+            <w:r>
+              <w:rPr>
+                <w:rFonts w:ascii="Calibri" w:hAnsi="Calibri" w:cs="Calibri"/>
+                <w:sz w:val="20"/>
+                <w:szCs w:val="20"/>
+              </w:rPr>
+              <w:t>Raboteuse, recycleuse stabilisatrice</w:t>
+            </w:r>
+          </w:p>
+        </w:tc>
+        <w:tc>
+          <w:tcPr>
+            <w:tcW w:w="3086" w:type="dxa"/>
+          </w:tcPr>
+          <w:p>
+            <w:pPr>
+              <w:rPr>
+                <w:rFonts w:ascii="Calibri" w:hAnsi="Calibri" w:cs="Calibri"/>
+                <w:sz w:val="20"/>
+                <w:szCs w:val="20"/>
+                <w:highlight w:val="magenta"/>
+              </w:rPr>
+            </w:pPr>
+          </w:p>
+        </w:tc>
+      </w:tr>
+      <w:tr>
+        <w:trPr>
+          <w:trHeight w:val="792"/>
+        </w:trPr>
+        <w:tc>
+          <w:tcPr>
+            <w:tcW w:w="6167" w:type="dxa"/>
+            <w:vAlign w:val="center"/>
+          </w:tcPr>
+          <w:p>
+            <w:pPr>
+              <w:jc w:val="center"/>
+              <w:rPr>
+                <w:rFonts w:ascii="Calibri" w:hAnsi="Calibri" w:cs="Calibri"/>
+                <w:sz w:val="20"/>
+                <w:szCs w:val="20"/>
+              </w:rPr>
+            </w:pPr>
+            <w:r>
+              <w:rPr>
+                <w:rFonts w:ascii="Calibri" w:hAnsi="Calibri" w:cs="Calibri"/>
+                <w:sz w:val="20"/>
+                <w:szCs w:val="20"/>
+              </w:rPr>
+              <w:t>Technique douce (camion aspirateur)</w:t>
+            </w:r>
+          </w:p>
+        </w:tc>
+        <w:tc>
+          <w:tcPr>
+            <w:tcW w:w="3086" w:type="dxa"/>
+          </w:tcPr>
+          <w:p>
+            <w:pPr>
+              <w:rPr>
+                <w:rFonts w:ascii="Calibri" w:hAnsi="Calibri" w:cs="Calibri"/>
+                <w:sz w:val="20"/>
+                <w:szCs w:val="20"/>
+                <w:highlight w:val="magenta"/>
+              </w:rPr>
+            </w:pPr>
+          </w:p>
+        </w:tc>
+      </w:tr>
+      <w:tr>
+        <w:trPr>
+          <w:trHeight w:val="610"/>
+        </w:trPr>
+        <w:tc>
+          <w:tcPr>
+            <w:tcW w:w="6167" w:type="dxa"/>
+            <w:vAlign w:val="center"/>
+          </w:tcPr>
+          <w:p>
+            <w:pPr>
+              <w:jc w:val="center"/>
+              <w:rPr>
+                <w:rFonts w:ascii="Calibri" w:hAnsi="Calibri" w:cs="Calibri"/>
+                <w:sz w:val="20"/>
+                <w:szCs w:val="20"/>
+              </w:rPr>
+            </w:pPr>
+            <w:r>
+              <w:rPr>
+                <w:rFonts w:ascii="Calibri" w:hAnsi="Calibri" w:cs="Calibri"/>
+                <w:sz w:val="20"/>
+                <w:szCs w:val="20"/>
+              </w:rPr>
+              <w:t>Autres engins de chantier :</w:t>
+            </w:r>
+          </w:p>
+        </w:tc>
+        <w:tc>
+          <w:tcPr>
+            <w:tcW w:w="3086" w:type="dxa"/>
           </w:tcPr>
           <w:p>
             <w:pPr>
@@ -1334,6 +1375,175 @@
     <w:p>
       <w:pPr>
         <w:rPr>
+          <w:rFonts w:ascii="Calibri" w:hAnsi="Calibri"/>
+          <w:sz w:val="21"/>
+        </w:rPr>
+      </w:pPr>
+    </w:p>
+    <w:p>
+      <w:pPr>
+        <w:rPr>
+          <w:rFonts w:ascii="Calibri" w:hAnsi="Calibri"/>
+          <w:sz w:val="21"/>
+        </w:rPr>
+      </w:pPr>
+    </w:p>
+    <w:p>
+      <w:pPr>
+        <w:rPr>
+          <w:rFonts w:ascii="Calibri" w:hAnsi="Calibri"/>
+          <w:sz w:val="21"/>
+        </w:rPr>
+      </w:pPr>
+    </w:p>
+    <w:p>
+      <w:pPr>
+        <w:rPr>
+          <w:rFonts w:ascii="Calibri" w:hAnsi="Calibri"/>
+          <w:sz w:val="21"/>
+        </w:rPr>
+      </w:pPr>
+    </w:p>
+    <w:p>
+      <w:pPr>
+        <w:rPr>
+          <w:rFonts w:ascii="Calibri" w:hAnsi="Calibri"/>
+          <w:sz w:val="21"/>
+        </w:rPr>
+      </w:pPr>
+    </w:p>
+    <w:p>
+      <w:pPr>
+        <w:rPr>
+          <w:rFonts w:ascii="Calibri" w:hAnsi="Calibri"/>
+          <w:sz w:val="21"/>
+        </w:rPr>
+      </w:pPr>
+    </w:p>
+    <w:p>
+      <w:pPr>
+        <w:rPr>
+          <w:rFonts w:ascii="Calibri" w:hAnsi="Calibri"/>
+          <w:sz w:val="21"/>
+        </w:rPr>
+      </w:pPr>
+    </w:p>
+    <w:p>
+      <w:pPr>
+        <w:rPr>
+          <w:rFonts w:ascii="Calibri" w:hAnsi="Calibri"/>
+          <w:sz w:val="21"/>
+        </w:rPr>
+      </w:pPr>
+    </w:p>
+    <w:p>
+      <w:pPr>
+        <w:rPr>
+          <w:rFonts w:ascii="Calibri" w:hAnsi="Calibri"/>
+          <w:sz w:val="21"/>
+        </w:rPr>
+      </w:pPr>
+    </w:p>
+    <w:p>
+      <w:pPr>
+        <w:rPr>
+          <w:rFonts w:ascii="Calibri" w:hAnsi="Calibri"/>
+          <w:sz w:val="21"/>
+        </w:rPr>
+      </w:pPr>
+    </w:p>
+    <w:p>
+      <w:pPr>
+        <w:rPr>
+          <w:rFonts w:ascii="Calibri" w:hAnsi="Calibri"/>
+          <w:sz w:val="21"/>
+        </w:rPr>
+      </w:pPr>
+    </w:p>
+    <w:p>
+      <w:pPr>
+        <w:rPr>
+          <w:rFonts w:ascii="Calibri" w:hAnsi="Calibri"/>
+          <w:sz w:val="21"/>
+        </w:rPr>
+      </w:pPr>
+    </w:p>
+    <w:p>
+      <w:pPr>
+        <w:rPr>
+          <w:rFonts w:ascii="Calibri" w:hAnsi="Calibri"/>
+          <w:sz w:val="21"/>
+        </w:rPr>
+      </w:pPr>
+    </w:p>
+    <w:p>
+      <w:pPr>
+        <w:rPr>
+          <w:rFonts w:ascii="Calibri" w:hAnsi="Calibri"/>
+          <w:sz w:val="21"/>
+        </w:rPr>
+      </w:pPr>
+    </w:p>
+    <w:p>
+      <w:pPr>
+        <w:rPr>
+          <w:rFonts w:ascii="Calibri" w:hAnsi="Calibri"/>
+          <w:sz w:val="21"/>
+        </w:rPr>
+      </w:pPr>
+    </w:p>
+    <w:p>
+      <w:pPr>
+        <w:rPr>
+          <w:rFonts w:ascii="Calibri" w:hAnsi="Calibri"/>
+          <w:sz w:val="21"/>
+        </w:rPr>
+      </w:pPr>
+    </w:p>
+    <w:p>
+      <w:pPr>
+        <w:rPr>
+          <w:rFonts w:ascii="Calibri" w:hAnsi="Calibri"/>
+          <w:sz w:val="21"/>
+        </w:rPr>
+      </w:pPr>
+    </w:p>
+    <w:p>
+      <w:pPr>
+        <w:rPr>
+          <w:rFonts w:ascii="Calibri" w:hAnsi="Calibri"/>
+          <w:sz w:val="21"/>
+        </w:rPr>
+      </w:pPr>
+    </w:p>
+    <w:p>
+      <w:pPr>
+        <w:rPr>
+          <w:rFonts w:ascii="Calibri" w:hAnsi="Calibri"/>
+          <w:sz w:val="21"/>
+        </w:rPr>
+      </w:pPr>
+    </w:p>
+    <w:p>
+      <w:pPr>
+        <w:rPr>
+          <w:rFonts w:ascii="Calibri" w:hAnsi="Calibri"/>
+          <w:sz w:val="21"/>
+        </w:rPr>
+      </w:pPr>
+    </w:p>
+    <w:p>
+      <w:pPr>
+        <w:rPr>
+          <w:rFonts w:ascii="Calibri" w:hAnsi="Calibri" w:cs="Calibri"/>
+          <w:sz w:val="20"/>
+          <w:szCs w:val="20"/>
+        </w:rPr>
+      </w:pPr>
+    </w:p>
+    <w:p>
+      <w:pPr>
+        <w:rPr>
           <w:rFonts w:ascii="Calibri" w:hAnsi="Calibri" w:cs="Calibri"/>
           <w:sz w:val="20"/>
           <w:szCs w:val="20"/>
@@ -1354,7 +1564,7 @@
           <w:sz w:val="20"/>
           <w:szCs w:val="20"/>
         </w:rPr>
-        <w:t xml:space="preserve">    </w:t>
+        <w:br w:type="page"/>
       </w:r>
     </w:p>
     <w:p>
@@ -1363,141 +1573,7 @@
           <w:rFonts w:ascii="Calibri" w:hAnsi="Calibri" w:cs="Calibri"/>
           <w:sz w:val="20"/>
           <w:szCs w:val="20"/>
-        </w:rPr>
-      </w:pPr>
-    </w:p>
-    <w:p>
-      <w:pPr>
-        <w:rPr>
-          <w:rFonts w:ascii="Calibri" w:hAnsi="Calibri" w:cs="Calibri"/>
-          <w:sz w:val="20"/>
-          <w:szCs w:val="20"/>
-        </w:rPr>
-      </w:pPr>
-    </w:p>
-    <w:p>
-      <w:pPr>
-        <w:rPr>
-          <w:rFonts w:ascii="Calibri" w:hAnsi="Calibri" w:cs="Calibri"/>
-          <w:sz w:val="20"/>
-          <w:szCs w:val="20"/>
-        </w:rPr>
-      </w:pPr>
-    </w:p>
-    <w:p>
-      <w:pPr>
-        <w:rPr>
-          <w:rFonts w:ascii="Calibri" w:hAnsi="Calibri" w:cs="Calibri"/>
-          <w:sz w:val="20"/>
-          <w:szCs w:val="20"/>
-        </w:rPr>
-      </w:pPr>
-    </w:p>
-    <w:p>
-      <w:pPr>
-        <w:rPr>
-          <w:rFonts w:ascii="Calibri" w:hAnsi="Calibri" w:cs="Calibri"/>
-          <w:sz w:val="20"/>
-          <w:szCs w:val="20"/>
-        </w:rPr>
-      </w:pPr>
-    </w:p>
-    <w:p>
-      <w:pPr>
-        <w:rPr>
-          <w:rFonts w:ascii="Calibri" w:hAnsi="Calibri" w:cs="Calibri"/>
-          <w:sz w:val="20"/>
-          <w:szCs w:val="20"/>
-        </w:rPr>
-      </w:pPr>
-    </w:p>
-    <w:p>
-      <w:pPr>
-        <w:rPr>
-          <w:rFonts w:ascii="Calibri" w:hAnsi="Calibri" w:cs="Calibri"/>
-          <w:sz w:val="20"/>
-          <w:szCs w:val="20"/>
-        </w:rPr>
-      </w:pPr>
-    </w:p>
-    <w:p>
-      <w:pPr>
-        <w:rPr>
-          <w:rFonts w:ascii="Calibri" w:hAnsi="Calibri" w:cs="Calibri"/>
-          <w:sz w:val="20"/>
-          <w:szCs w:val="20"/>
-        </w:rPr>
-      </w:pPr>
-    </w:p>
-    <w:p>
-      <w:pPr>
-        <w:rPr>
-          <w:rFonts w:ascii="Calibri" w:hAnsi="Calibri" w:cs="Calibri"/>
-          <w:sz w:val="20"/>
-          <w:szCs w:val="20"/>
-        </w:rPr>
-      </w:pPr>
-    </w:p>
-    <w:p>
-      <w:pPr>
-        <w:rPr>
-          <w:rFonts w:ascii="Calibri" w:hAnsi="Calibri" w:cs="Calibri"/>
-          <w:sz w:val="20"/>
-          <w:szCs w:val="20"/>
-        </w:rPr>
-      </w:pPr>
-    </w:p>
-    <w:p>
-      <w:pPr>
-        <w:rPr>
-          <w:rFonts w:ascii="Calibri" w:hAnsi="Calibri" w:cs="Calibri"/>
-          <w:sz w:val="20"/>
-          <w:szCs w:val="20"/>
-        </w:rPr>
-      </w:pPr>
-    </w:p>
-    <w:p>
-      <w:pPr>
-        <w:rPr>
-          <w:rFonts w:ascii="Calibri" w:hAnsi="Calibri" w:cs="Calibri"/>
-          <w:sz w:val="20"/>
-          <w:szCs w:val="20"/>
-        </w:rPr>
-      </w:pPr>
-    </w:p>
-    <w:p>
-      <w:pPr>
-        <w:rPr>
-          <w:rFonts w:ascii="Calibri" w:hAnsi="Calibri" w:cs="Calibri"/>
-          <w:sz w:val="20"/>
-          <w:szCs w:val="20"/>
-        </w:rPr>
-      </w:pPr>
-    </w:p>
-    <w:p>
-      <w:pPr>
-        <w:rPr>
-          <w:rFonts w:ascii="Calibri" w:hAnsi="Calibri" w:cs="Calibri"/>
-          <w:sz w:val="20"/>
-          <w:szCs w:val="20"/>
-        </w:rPr>
-      </w:pPr>
-    </w:p>
-    <w:p>
-      <w:pPr>
-        <w:rPr>
-          <w:rFonts w:ascii="Calibri" w:hAnsi="Calibri" w:cs="Calibri"/>
-          <w:sz w:val="20"/>
-          <w:szCs w:val="20"/>
-        </w:rPr>
-      </w:pPr>
-    </w:p>
-    <w:p>
-      <w:pPr>
-        <w:rPr>
-          <w:rFonts w:ascii="Calibri" w:hAnsi="Calibri" w:cs="Calibri"/>
-          <w:sz w:val="20"/>
-          <w:szCs w:val="20"/>
+          <w:highlight w:val="lightGray"/>
         </w:rPr>
       </w:pPr>
     </w:p>
@@ -1619,15 +1695,7 @@
           <w:sz w:val="20"/>
           <w:szCs w:val="20"/>
         </w:rPr>
-        <w:t xml:space="preserve"> </w:t>
-      </w:r>
-      <w:r>
-        <w:rPr>
-          <w:rFonts w:ascii="Calibri" w:hAnsi="Calibri" w:cs="Calibri"/>
-          <w:sz w:val="20"/>
-          <w:szCs w:val="20"/>
-        </w:rPr>
-        <w:t>RUEOULIEUDIT</w:t>
+        <w:t xml:space="preserve"> RUEOULIEUDIT</w:t>
       </w:r>
       <w:proofErr w:type="gramEnd"/>
       <w:r>
@@ -1662,15 +1730,7 @@
           <w:sz w:val="20"/>
           <w:szCs w:val="20"/>
         </w:rPr>
-        <w:t xml:space="preserve"> :  </w:t>
-      </w:r>
-      <w:r>
-        <w:rPr>
-          <w:rFonts w:ascii="Calibri" w:hAnsi="Calibri" w:cs="Calibri"/>
-          <w:sz w:val="20"/>
-          <w:szCs w:val="20"/>
-        </w:rPr>
-        <w:t>COMMUNE</w:t>
+        <w:t> :  COMMUNE</w:t>
       </w:r>
       <w:r>
         <w:rPr>
@@ -1702,23 +1762,7 @@
           <w:sz w:val="20"/>
           <w:szCs w:val="20"/>
         </w:rPr>
-        <w:t xml:space="preserve"> : </w:t>
-      </w:r>
-      <w:r>
-        <w:rPr>
-          <w:rFonts w:ascii="Calibri" w:hAnsi="Calibri" w:cs="Calibri"/>
-          <w:sz w:val="20"/>
-          <w:szCs w:val="20"/>
-        </w:rPr>
-        <w:t>DATE</w:t>
-      </w:r>
-      <w:r>
-        <w:rPr>
-          <w:rFonts w:ascii="Calibri" w:hAnsi="Calibri" w:cs="Calibri"/>
-          <w:sz w:val="20"/>
-          <w:szCs w:val="20"/>
-        </w:rPr>
-        <w:t xml:space="preserve"> </w:t>
+        <w:t xml:space="preserve"> : DATE </w:t>
       </w:r>
       <w:r>
         <w:rPr>
@@ -1735,23 +1779,7 @@
           <w:sz w:val="20"/>
           <w:szCs w:val="20"/>
         </w:rPr>
-        <w:t xml:space="preserve"> </w:t>
-      </w:r>
-      <w:r>
-        <w:rPr>
-          <w:rFonts w:ascii="Calibri" w:hAnsi="Calibri" w:cs="Calibri"/>
-          <w:sz w:val="20"/>
-          <w:szCs w:val="20"/>
-        </w:rPr>
-        <w:t>HEURE</w:t>
-      </w:r>
-      <w:r>
-        <w:rPr>
-          <w:rFonts w:ascii="Calibri" w:hAnsi="Calibri" w:cs="Calibri"/>
-          <w:sz w:val="20"/>
-          <w:szCs w:val="20"/>
-        </w:rPr>
-        <w:t xml:space="preserve"> </w:t>
+        <w:t xml:space="preserve"> HEURE </w:t>
       </w:r>
       <w:r>
         <w:rPr>
@@ -1794,7 +1822,10 @@
           <w:sz w:val="20"/>
           <w:szCs w:val="20"/>
         </w:rPr>
-        <w:t xml:space="preserve">chantier </w:t>
+        <w:t>chantier :</w:t>
+      </w:r>
+      <w:r>
+        <w:t xml:space="preserve"> </w:t>
       </w:r>
       <w:proofErr w:type="gramStart"/>
       <w:r>
@@ -1803,7 +1834,7 @@
           <w:sz w:val="20"/>
           <w:szCs w:val="20"/>
         </w:rPr>
-        <w:t>:</w:t>
+        <w:t>CHANTIERDURATION</w:t>
       </w:r>
       <w:r>
         <w:rPr>
@@ -1811,82 +1842,17 @@
           <w:sz w:val="20"/>
           <w:szCs w:val="20"/>
         </w:rPr>
-        <w:t>  «</w:t>
+        <w:t xml:space="preserve">  </w:t>
+      </w:r>
+      <w:r>
+        <w:rPr>
+          <w:rFonts w:ascii="Calibri" w:hAnsi="Calibri" w:cs="Calibri"/>
+          <w:sz w:val="20"/>
+          <w:szCs w:val="20"/>
+        </w:rPr>
+        <w:t>semaines</w:t>
       </w:r>
       <w:proofErr w:type="gramEnd"/>
-      <w:r>
-        <w:rPr>
-          <w:rFonts w:ascii="Calibri" w:hAnsi="Calibri" w:cs="Calibri"/>
-          <w:sz w:val="20"/>
-          <w:szCs w:val="20"/>
-        </w:rPr>
-        <w:t> </w:t>
-      </w:r>
-      <w:r>
-        <w:rPr>
-          <w:rFonts w:ascii="Calibri" w:hAnsi="Calibri" w:cs="Calibri"/>
-          <w:highlight w:val="green"/>
-        </w:rPr>
-        <w:t>menu déroulant</w:t>
-      </w:r>
-      <w:r>
-        <w:rPr>
-          <w:rFonts w:ascii="Calibri" w:hAnsi="Calibri" w:cs="Calibri"/>
-        </w:rPr>
-        <w:t xml:space="preserve"> </w:t>
-      </w:r>
-      <w:r>
-        <w:rPr>
-          <w:rFonts w:ascii="Calibri" w:hAnsi="Calibri" w:cs="Calibri"/>
-          <w:highlight w:val="green"/>
-        </w:rPr>
-        <w:t xml:space="preserve">de 1 </w:t>
-      </w:r>
-      <w:r>
-        <w:rPr>
-          <w:rFonts w:ascii="Calibri" w:hAnsi="Calibri" w:cs="Calibri"/>
-          <w:highlight w:val="green"/>
-        </w:rPr>
-        <w:t xml:space="preserve">à </w:t>
-      </w:r>
-      <w:r>
-        <w:rPr>
-          <w:rFonts w:ascii="Calibri" w:hAnsi="Calibri" w:cs="Calibri"/>
-          <w:highlight w:val="green"/>
-        </w:rPr>
-        <w:t>27</w:t>
-      </w:r>
-      <w:r>
-        <w:rPr>
-          <w:rFonts w:ascii="Calibri" w:hAnsi="Calibri" w:cs="Calibri"/>
-        </w:rPr>
-        <w:t> »</w:t>
-      </w:r>
-      <w:r>
-        <w:rPr>
-          <w:rFonts w:ascii="Calibri" w:hAnsi="Calibri" w:cs="Calibri"/>
-          <w:sz w:val="20"/>
-          <w:szCs w:val="20"/>
-        </w:rPr>
-        <w:t xml:space="preserve"> </w:t>
-      </w:r>
-      <w:r>
-        <w:rPr>
-          <w:rFonts w:ascii="Calibri" w:hAnsi="Calibri" w:cs="Calibri"/>
-          <w:sz w:val="20"/>
-          <w:szCs w:val="20"/>
-        </w:rPr>
-        <w:t>semaines</w:t>
-      </w:r>
-    </w:p>
-    <w:p>
-      <w:pPr>
-        <w:rPr>
-          <w:rFonts w:ascii="Calibri" w:hAnsi="Calibri" w:cs="Calibri"/>
-          <w:sz w:val="20"/>
-          <w:szCs w:val="20"/>
-        </w:rPr>
-      </w:pPr>
     </w:p>
     <w:p>
       <w:pPr>
@@ -2345,6 +2311,24 @@
           <w:szCs w:val="20"/>
         </w:rPr>
       </w:pPr>
+      <w:r>
+        <w:rPr>
+          <w:rFonts w:ascii="Calibri" w:hAnsi="Calibri" w:cs="Calibri"/>
+          <w:sz w:val="20"/>
+          <w:szCs w:val="20"/>
+        </w:rPr>
+        <w:br w:type="page"/>
+      </w:r>
+    </w:p>
+    <w:p>
+      <w:pPr>
+        <w:rPr>
+          <w:rFonts w:ascii="Calibri" w:hAnsi="Calibri" w:cs="Calibri"/>
+          <w:sz w:val="20"/>
+          <w:szCs w:val="20"/>
+          <w:u w:val="single"/>
+        </w:rPr>
+      </w:pPr>
     </w:p>
     <w:p>
       <w:pPr>
@@ -2438,510 +2422,13 @@
           <w:sz w:val="21"/>
         </w:rPr>
       </w:pPr>
-    </w:p>
-    <w:p>
-      <w:pPr>
+      <w:r>
         <w:rPr>
           <w:rFonts w:ascii="Calibri" w:hAnsi="Calibri"/>
           <w:sz w:val="21"/>
         </w:rPr>
-      </w:pPr>
-    </w:p>
-    <w:p>
-      <w:pPr>
-        <w:rPr>
-          <w:rFonts w:ascii="Calibri" w:hAnsi="Calibri"/>
-          <w:sz w:val="21"/>
-        </w:rPr>
-      </w:pPr>
-    </w:p>
-    <w:p>
-      <w:pPr>
-        <w:rPr>
-          <w:rFonts w:ascii="Calibri" w:hAnsi="Calibri"/>
-          <w:sz w:val="21"/>
-        </w:rPr>
-      </w:pPr>
-    </w:p>
-    <w:p>
-      <w:pPr>
-        <w:rPr>
-          <w:rFonts w:ascii="Calibri" w:hAnsi="Calibri"/>
-          <w:sz w:val="21"/>
-        </w:rPr>
-      </w:pPr>
-    </w:p>
-    <w:p>
-      <w:pPr>
-        <w:rPr>
-          <w:rFonts w:ascii="Calibri" w:hAnsi="Calibri"/>
-          <w:sz w:val="21"/>
-        </w:rPr>
-      </w:pPr>
-    </w:p>
-    <w:p>
-      <w:pPr>
-        <w:rPr>
-          <w:rFonts w:ascii="Calibri" w:hAnsi="Calibri"/>
-          <w:sz w:val="21"/>
-        </w:rPr>
-      </w:pPr>
-    </w:p>
-    <w:p>
-      <w:pPr>
-        <w:rPr>
-          <w:rFonts w:ascii="Calibri" w:hAnsi="Calibri"/>
-          <w:sz w:val="21"/>
-        </w:rPr>
-      </w:pPr>
-    </w:p>
-    <w:p>
-      <w:pPr>
-        <w:rPr>
-          <w:rFonts w:ascii="Calibri" w:hAnsi="Calibri"/>
-          <w:sz w:val="21"/>
-        </w:rPr>
-      </w:pPr>
-    </w:p>
-    <w:p>
-      <w:pPr>
-        <w:rPr>
-          <w:rFonts w:ascii="Calibri" w:hAnsi="Calibri"/>
-          <w:sz w:val="21"/>
-        </w:rPr>
-      </w:pPr>
-    </w:p>
-    <w:p>
-      <w:pPr>
-        <w:rPr>
-          <w:rFonts w:ascii="Calibri" w:hAnsi="Calibri"/>
-          <w:sz w:val="21"/>
-        </w:rPr>
-      </w:pPr>
-    </w:p>
-    <w:p>
-      <w:pPr>
-        <w:rPr>
-          <w:rFonts w:ascii="Calibri" w:hAnsi="Calibri"/>
-          <w:sz w:val="21"/>
-        </w:rPr>
-      </w:pPr>
-    </w:p>
-    <w:p>
-      <w:pPr>
-        <w:rPr>
-          <w:rFonts w:ascii="Calibri" w:hAnsi="Calibri"/>
-          <w:sz w:val="21"/>
-        </w:rPr>
-      </w:pPr>
-    </w:p>
-    <w:p>
-      <w:pPr>
-        <w:rPr>
-          <w:rFonts w:ascii="Calibri" w:hAnsi="Calibri"/>
-          <w:sz w:val="21"/>
-        </w:rPr>
-      </w:pPr>
-    </w:p>
-    <w:p>
-      <w:pPr>
-        <w:rPr>
-          <w:rFonts w:ascii="Calibri" w:hAnsi="Calibri"/>
-          <w:sz w:val="21"/>
-        </w:rPr>
-      </w:pPr>
-    </w:p>
-    <w:p>
-      <w:pPr>
-        <w:rPr>
-          <w:rFonts w:ascii="Calibri" w:hAnsi="Calibri"/>
-          <w:sz w:val="21"/>
-        </w:rPr>
-      </w:pPr>
-    </w:p>
-    <w:p>
-      <w:pPr>
-        <w:rPr>
-          <w:rFonts w:ascii="Calibri" w:hAnsi="Calibri"/>
-          <w:sz w:val="21"/>
-        </w:rPr>
-      </w:pPr>
-    </w:p>
-    <w:p>
-      <w:pPr>
-        <w:rPr>
-          <w:rFonts w:ascii="Calibri" w:hAnsi="Calibri"/>
-          <w:sz w:val="21"/>
-        </w:rPr>
-      </w:pPr>
-    </w:p>
-    <w:p>
-      <w:pPr>
-        <w:rPr>
-          <w:rFonts w:ascii="Calibri" w:hAnsi="Calibri"/>
-          <w:sz w:val="21"/>
-        </w:rPr>
-      </w:pPr>
-    </w:p>
-    <w:p>
-      <w:pPr>
-        <w:rPr>
-          <w:rFonts w:ascii="Calibri" w:hAnsi="Calibri"/>
-          <w:sz w:val="21"/>
-        </w:rPr>
-      </w:pPr>
-    </w:p>
-    <w:p>
-      <w:pPr>
-        <w:rPr>
-          <w:rFonts w:ascii="Calibri" w:hAnsi="Calibri"/>
-          <w:sz w:val="21"/>
-        </w:rPr>
-      </w:pPr>
-    </w:p>
-    <w:p>
-      <w:pPr>
-        <w:rPr>
-          <w:rFonts w:ascii="Calibri" w:hAnsi="Calibri"/>
-          <w:sz w:val="21"/>
-        </w:rPr>
-      </w:pPr>
-    </w:p>
-    <w:p>
-      <w:pPr>
-        <w:rPr>
-          <w:rFonts w:ascii="Calibri" w:hAnsi="Calibri"/>
-          <w:sz w:val="21"/>
-        </w:rPr>
-      </w:pPr>
-    </w:p>
-    <w:p>
-      <w:pPr>
-        <w:rPr>
-          <w:rFonts w:ascii="Calibri" w:hAnsi="Calibri"/>
-          <w:sz w:val="21"/>
-        </w:rPr>
-      </w:pPr>
-    </w:p>
-    <w:p>
-      <w:pPr>
-        <w:rPr>
-          <w:rFonts w:ascii="Calibri" w:hAnsi="Calibri"/>
-          <w:sz w:val="21"/>
-        </w:rPr>
-      </w:pPr>
-    </w:p>
-    <w:p>
-      <w:pPr>
-        <w:rPr>
-          <w:rFonts w:ascii="Calibri" w:hAnsi="Calibri"/>
-          <w:sz w:val="21"/>
-        </w:rPr>
-      </w:pPr>
-    </w:p>
-    <w:p>
-      <w:pPr>
-        <w:rPr>
-          <w:rFonts w:ascii="Calibri" w:hAnsi="Calibri"/>
-          <w:sz w:val="21"/>
-        </w:rPr>
-      </w:pPr>
-    </w:p>
-    <w:p>
-      <w:pPr>
-        <w:rPr>
-          <w:rFonts w:ascii="Calibri" w:hAnsi="Calibri"/>
-          <w:sz w:val="21"/>
-        </w:rPr>
-      </w:pPr>
-    </w:p>
-    <w:p>
-      <w:pPr>
-        <w:rPr>
-          <w:rFonts w:ascii="Calibri" w:hAnsi="Calibri"/>
-          <w:sz w:val="21"/>
-        </w:rPr>
-      </w:pPr>
-    </w:p>
-    <w:p>
-      <w:pPr>
-        <w:rPr>
-          <w:rFonts w:ascii="Calibri" w:hAnsi="Calibri"/>
-          <w:sz w:val="21"/>
-        </w:rPr>
-      </w:pPr>
-    </w:p>
-    <w:p>
-      <w:pPr>
-        <w:rPr>
-          <w:rFonts w:ascii="Calibri" w:hAnsi="Calibri"/>
-          <w:sz w:val="21"/>
-        </w:rPr>
-      </w:pPr>
-    </w:p>
-    <w:p>
-      <w:pPr>
-        <w:rPr>
-          <w:rFonts w:ascii="Calibri" w:hAnsi="Calibri"/>
-          <w:sz w:val="21"/>
-        </w:rPr>
-      </w:pPr>
-    </w:p>
-    <w:p>
-      <w:pPr>
-        <w:rPr>
-          <w:rFonts w:ascii="Calibri" w:hAnsi="Calibri"/>
-          <w:sz w:val="21"/>
-        </w:rPr>
-      </w:pPr>
-    </w:p>
-    <w:p>
-      <w:pPr>
-        <w:rPr>
-          <w:rFonts w:ascii="Calibri" w:hAnsi="Calibri"/>
-          <w:sz w:val="21"/>
-        </w:rPr>
-      </w:pPr>
-    </w:p>
-    <w:p>
-      <w:pPr>
-        <w:rPr>
-          <w:rFonts w:ascii="Calibri" w:hAnsi="Calibri"/>
-          <w:sz w:val="21"/>
-        </w:rPr>
-      </w:pPr>
-    </w:p>
-    <w:p>
-      <w:pPr>
-        <w:rPr>
-          <w:rFonts w:ascii="Calibri" w:hAnsi="Calibri"/>
-          <w:sz w:val="21"/>
-        </w:rPr>
-      </w:pPr>
-    </w:p>
-    <w:p>
-      <w:pPr>
-        <w:rPr>
-          <w:rFonts w:ascii="Calibri" w:hAnsi="Calibri"/>
-          <w:sz w:val="21"/>
-        </w:rPr>
-      </w:pPr>
-    </w:p>
-    <w:p>
-      <w:pPr>
-        <w:rPr>
-          <w:rFonts w:ascii="Calibri" w:hAnsi="Calibri"/>
-          <w:sz w:val="21"/>
-        </w:rPr>
-      </w:pPr>
-    </w:p>
-    <w:p>
-      <w:pPr>
-        <w:rPr>
-          <w:rFonts w:ascii="Calibri" w:hAnsi="Calibri"/>
-          <w:sz w:val="21"/>
-        </w:rPr>
-      </w:pPr>
-    </w:p>
-    <w:p>
-      <w:pPr>
-        <w:rPr>
-          <w:rFonts w:ascii="Calibri" w:hAnsi="Calibri"/>
-          <w:sz w:val="21"/>
-        </w:rPr>
-      </w:pPr>
-    </w:p>
-    <w:p>
-      <w:pPr>
-        <w:rPr>
-          <w:rFonts w:ascii="Calibri" w:hAnsi="Calibri"/>
-          <w:sz w:val="21"/>
-        </w:rPr>
-      </w:pPr>
-    </w:p>
-    <w:p>
-      <w:pPr>
-        <w:rPr>
-          <w:rFonts w:ascii="Calibri" w:hAnsi="Calibri"/>
-          <w:sz w:val="21"/>
-        </w:rPr>
-      </w:pPr>
-    </w:p>
-    <w:p>
-      <w:pPr>
-        <w:rPr>
-          <w:rFonts w:ascii="Calibri" w:hAnsi="Calibri"/>
-          <w:sz w:val="21"/>
-        </w:rPr>
-      </w:pPr>
-    </w:p>
-    <w:p>
-      <w:pPr>
-        <w:rPr>
-          <w:rFonts w:ascii="Calibri" w:hAnsi="Calibri"/>
-          <w:sz w:val="21"/>
-        </w:rPr>
-      </w:pPr>
-    </w:p>
-    <w:p>
-      <w:pPr>
-        <w:rPr>
-          <w:rFonts w:ascii="Calibri" w:hAnsi="Calibri"/>
-          <w:sz w:val="21"/>
-        </w:rPr>
-      </w:pPr>
-    </w:p>
-    <w:p>
-      <w:pPr>
-        <w:rPr>
-          <w:rFonts w:ascii="Calibri" w:hAnsi="Calibri"/>
-          <w:sz w:val="21"/>
-        </w:rPr>
-      </w:pPr>
-    </w:p>
-    <w:p>
-      <w:pPr>
-        <w:rPr>
-          <w:rFonts w:ascii="Calibri" w:hAnsi="Calibri"/>
-          <w:sz w:val="21"/>
-        </w:rPr>
-      </w:pPr>
-    </w:p>
-    <w:p>
-      <w:pPr>
-        <w:rPr>
-          <w:rFonts w:ascii="Calibri" w:hAnsi="Calibri"/>
-          <w:sz w:val="21"/>
-        </w:rPr>
-      </w:pPr>
-    </w:p>
-    <w:p>
-      <w:pPr>
-        <w:rPr>
-          <w:rFonts w:ascii="Calibri" w:hAnsi="Calibri"/>
-          <w:sz w:val="21"/>
-        </w:rPr>
-      </w:pPr>
-    </w:p>
-    <w:p>
-      <w:pPr>
-        <w:rPr>
-          <w:rFonts w:ascii="Calibri" w:hAnsi="Calibri"/>
-          <w:sz w:val="21"/>
-        </w:rPr>
-      </w:pPr>
-    </w:p>
-    <w:p>
-      <w:pPr>
-        <w:rPr>
-          <w:rFonts w:ascii="Calibri" w:hAnsi="Calibri"/>
-          <w:sz w:val="21"/>
-        </w:rPr>
-      </w:pPr>
-    </w:p>
-    <w:p>
-      <w:pPr>
-        <w:rPr>
-          <w:rFonts w:ascii="Calibri" w:hAnsi="Calibri"/>
-          <w:sz w:val="21"/>
-        </w:rPr>
-      </w:pPr>
-    </w:p>
-    <w:p>
-      <w:pPr>
-        <w:rPr>
-          <w:rFonts w:ascii="Calibri" w:hAnsi="Calibri"/>
-          <w:sz w:val="21"/>
-        </w:rPr>
-      </w:pPr>
-    </w:p>
-    <w:p>
-      <w:pPr>
-        <w:rPr>
-          <w:rFonts w:ascii="Calibri" w:hAnsi="Calibri"/>
-          <w:sz w:val="21"/>
-        </w:rPr>
-      </w:pPr>
-    </w:p>
-    <w:p>
-      <w:pPr>
-        <w:rPr>
-          <w:rFonts w:ascii="Calibri" w:hAnsi="Calibri"/>
-          <w:sz w:val="21"/>
-        </w:rPr>
-      </w:pPr>
-    </w:p>
-    <w:p>
-      <w:pPr>
-        <w:rPr>
-          <w:rFonts w:ascii="Calibri" w:hAnsi="Calibri"/>
-          <w:sz w:val="21"/>
-        </w:rPr>
-      </w:pPr>
-    </w:p>
-    <w:p>
-      <w:pPr>
-        <w:rPr>
-          <w:rFonts w:ascii="Calibri" w:hAnsi="Calibri"/>
-          <w:sz w:val="21"/>
-        </w:rPr>
-      </w:pPr>
-    </w:p>
-    <w:p>
-      <w:pPr>
-        <w:rPr>
-          <w:rFonts w:ascii="Calibri" w:hAnsi="Calibri"/>
-          <w:sz w:val="21"/>
-        </w:rPr>
-      </w:pPr>
-    </w:p>
-    <w:p>
-      <w:pPr>
-        <w:rPr>
-          <w:rFonts w:ascii="Calibri" w:hAnsi="Calibri"/>
-          <w:sz w:val="21"/>
-        </w:rPr>
-      </w:pPr>
-    </w:p>
-    <w:p>
-      <w:pPr>
-        <w:rPr>
-          <w:rFonts w:ascii="Calibri" w:hAnsi="Calibri"/>
-          <w:sz w:val="21"/>
-        </w:rPr>
-      </w:pPr>
-    </w:p>
-    <w:p>
-      <w:pPr>
-        <w:rPr>
-          <w:rFonts w:ascii="Calibri" w:hAnsi="Calibri"/>
-          <w:sz w:val="21"/>
-        </w:rPr>
-      </w:pPr>
-    </w:p>
-    <w:p>
-      <w:pPr>
-        <w:rPr>
-          <w:rFonts w:ascii="Calibri" w:hAnsi="Calibri"/>
-          <w:sz w:val="21"/>
-        </w:rPr>
-      </w:pPr>
-    </w:p>
-    <w:p>
-      <w:pPr>
-        <w:rPr>
-          <w:rFonts w:ascii="Calibri" w:hAnsi="Calibri"/>
-          <w:sz w:val="21"/>
-        </w:rPr>
-      </w:pPr>
-    </w:p>
-    <w:p>
-      <w:pPr>
-        <w:rPr>
-          <w:rFonts w:ascii="Calibri" w:hAnsi="Calibri"/>
-          <w:sz w:val="21"/>
-        </w:rPr>
-      </w:pPr>
+        <w:br w:type="page"/>
+      </w:r>
     </w:p>
     <w:p>
       <w:pPr>
@@ -3045,7 +2532,6 @@
           <w:color w:val="000000"/>
           <w:sz w:val="21"/>
         </w:rPr>
-        <w:lastRenderedPageBreak/>
         <w:t xml:space="preserve">Le marquage-piquetage doit être réalisé conformément au code couleur établi dans la norme NF P 98-332. </w:t>
       </w:r>
     </w:p>
@@ -3081,7 +2567,25 @@
           <w:color w:val="000000"/>
           <w:sz w:val="21"/>
         </w:rPr>
-        <w:t>Si la zone d’emprise comprend plusieurs ouvrages très rapprochés les uns des autres, elle doit être matérialisée par un marquage de couleur rose.</w:t>
+        <w:t xml:space="preserve">Si la zone d’emprise comprend plusieurs ouvrages très rapprochés les uns </w:t>
+      </w:r>
+      <w:proofErr w:type="gramStart"/>
+      <w:r>
+        <w:rPr>
+          <w:rFonts w:ascii="Calibri" w:hAnsi="Calibri" w:cs="Calibri"/>
+          <w:color w:val="000000"/>
+          <w:sz w:val="21"/>
+        </w:rPr>
+        <w:t>des autres</w:t>
+      </w:r>
+      <w:proofErr w:type="gramEnd"/>
+      <w:r>
+        <w:rPr>
+          <w:rFonts w:ascii="Calibri" w:hAnsi="Calibri" w:cs="Calibri"/>
+          <w:color w:val="000000"/>
+          <w:sz w:val="21"/>
+        </w:rPr>
+        <w:t>, elle doit être matérialisée par un marquage de couleur rose.</w:t>
       </w:r>
     </w:p>
     <w:p>
@@ -6638,7 +6142,7 @@
   <w:style w:type="paragraph" w:default="1" w:styleId="Normal">
     <w:name w:val="Normal"/>
     <w:qFormat/>
-    <w:rsid w:val="008245E2"/>
+    <w:rsid w:val="009A177A"/>
   </w:style>
   <w:style w:type="paragraph" w:styleId="Titre1">
     <w:name w:val="heading 1"/>
@@ -6667,7 +6171,6 @@
     <w:next w:val="Normal"/>
     <w:link w:val="Titre2Car"/>
     <w:uiPriority w:val="9"/>
-    <w:semiHidden/>
     <w:unhideWhenUsed/>
     <w:qFormat/>
     <w:rsid w:val="00375627"/>
@@ -6828,7 +6331,6 @@
     <w:basedOn w:val="Policepardfaut"/>
     <w:link w:val="Titre2"/>
     <w:uiPriority w:val="9"/>
-    <w:semiHidden/>
     <w:locked/>
     <w:rsid w:val="00375627"/>
     <w:rPr>

</xml_diff>